<commit_message>
Mise à jour du 07/05/25
</commit_message>
<xml_diff>
--- a/Term Comp/Progression Terminales Math Complémentaires 2024.docx
+++ b/Term Comp/Progression Terminales Math Complémentaires 2024.docx
@@ -1,6 +1,6 @@
 
 <file path=word/document.xml><?xml version="1.0" encoding="utf-8"?>
-<w:document xmlns:wpc="http://schemas.microsoft.com/office/word/2010/wordprocessingCanvas" xmlns:cx="http://schemas.microsoft.com/office/drawing/2014/chartex" xmlns:cx1="http://schemas.microsoft.com/office/drawing/2015/9/8/chartex" xmlns:cx2="http://schemas.microsoft.com/office/drawing/2015/10/21/chartex" xmlns:cx3="http://schemas.microsoft.com/office/drawing/2016/5/9/chartex" xmlns:cx4="http://schemas.microsoft.com/office/drawing/2016/5/10/chartex" xmlns:cx5="http://schemas.microsoft.com/office/drawing/2016/5/11/chartex" xmlns:cx6="http://schemas.microsoft.com/office/drawing/2016/5/12/chartex" xmlns:cx7="http://schemas.microsoft.com/office/drawing/2016/5/13/chartex" xmlns:cx8="http://schemas.microsoft.com/office/drawing/2016/5/14/chartex" xmlns:mc="http://schemas.openxmlformats.org/markup-compatibility/2006" xmlns:aink="http://schemas.microsoft.com/office/drawing/2016/ink" xmlns:am3d="http://schemas.microsoft.com/office/drawing/2017/model3d" xmlns:o="urn:schemas-microsoft-com:office:office" xmlns:oel="http://schemas.microsoft.com/office/2019/extlst" xmlns:r="http://schemas.openxmlformats.org/officeDocument/2006/relationships" xmlns:m="http://schemas.openxmlformats.org/officeDocument/2006/math" xmlns:v="urn:schemas-microsoft-com:vml" xmlns:wp14="http://schemas.microsoft.com/office/word/2010/wordprocessingDrawing" xmlns:wp="http://schemas.openxmlformats.org/drawingml/2006/wordprocessingDrawing" xmlns:w10="urn:schemas-microsoft-com:office:word" xmlns:w="http://schemas.openxmlformats.org/wordprocessingml/2006/main" xmlns:w14="http://schemas.microsoft.com/office/word/2010/wordml" xmlns:w15="http://schemas.microsoft.com/office/word/2012/wordml" xmlns:w16cex="http://schemas.microsoft.com/office/word/2018/wordml/cex" xmlns:w16cid="http://schemas.microsoft.com/office/word/2016/wordml/cid" xmlns:w16="http://schemas.microsoft.com/office/word/2018/wordml" xmlns:w16du="http://schemas.microsoft.com/office/word/2023/wordml/word16du" xmlns:w16sdtdh="http://schemas.microsoft.com/office/word/2020/wordml/sdtdatahash" xmlns:w16se="http://schemas.microsoft.com/office/word/2015/wordml/symex" xmlns:wpg="http://schemas.microsoft.com/office/word/2010/wordprocessingGroup" xmlns:wpi="http://schemas.microsoft.com/office/word/2010/wordprocessingInk" xmlns:wne="http://schemas.microsoft.com/office/word/2006/wordml" xmlns:wps="http://schemas.microsoft.com/office/word/2010/wordprocessingShape" mc:Ignorable="w14 w15 w16se w16cid w16 w16cex w16sdtdh w16du wp14">
+<w:document xmlns:wpc="http://schemas.microsoft.com/office/word/2010/wordprocessingCanvas" xmlns:cx="http://schemas.microsoft.com/office/drawing/2014/chartex" xmlns:cx1="http://schemas.microsoft.com/office/drawing/2015/9/8/chartex" xmlns:cx2="http://schemas.microsoft.com/office/drawing/2015/10/21/chartex" xmlns:cx3="http://schemas.microsoft.com/office/drawing/2016/5/9/chartex" xmlns:cx4="http://schemas.microsoft.com/office/drawing/2016/5/10/chartex" xmlns:cx5="http://schemas.microsoft.com/office/drawing/2016/5/11/chartex" xmlns:cx6="http://schemas.microsoft.com/office/drawing/2016/5/12/chartex" xmlns:cx7="http://schemas.microsoft.com/office/drawing/2016/5/13/chartex" xmlns:cx8="http://schemas.microsoft.com/office/drawing/2016/5/14/chartex" xmlns:mc="http://schemas.openxmlformats.org/markup-compatibility/2006" xmlns:aink="http://schemas.microsoft.com/office/drawing/2016/ink" xmlns:am3d="http://schemas.microsoft.com/office/drawing/2017/model3d" xmlns:o="urn:schemas-microsoft-com:office:office" xmlns:oel="http://schemas.microsoft.com/office/2019/extlst" xmlns:r="http://schemas.openxmlformats.org/officeDocument/2006/relationships" xmlns:m="http://schemas.openxmlformats.org/officeDocument/2006/math" xmlns:v="urn:schemas-microsoft-com:vml" xmlns:wp14="http://schemas.microsoft.com/office/word/2010/wordprocessingDrawing" xmlns:wp="http://schemas.openxmlformats.org/drawingml/2006/wordprocessingDrawing" xmlns:w10="urn:schemas-microsoft-com:office:word" xmlns:w="http://schemas.openxmlformats.org/wordprocessingml/2006/main" xmlns:w14="http://schemas.microsoft.com/office/word/2010/wordml" xmlns:w15="http://schemas.microsoft.com/office/word/2012/wordml" xmlns:w16cex="http://schemas.microsoft.com/office/word/2018/wordml/cex" xmlns:w16cid="http://schemas.microsoft.com/office/word/2016/wordml/cid" xmlns:w16="http://schemas.microsoft.com/office/word/2018/wordml" xmlns:w16du="http://schemas.microsoft.com/office/word/2023/wordml/word16du" xmlns:w16sdtdh="http://schemas.microsoft.com/office/word/2020/wordml/sdtdatahash" xmlns:w16sdtfl="http://schemas.microsoft.com/office/word/2024/wordml/sdtformatlock" xmlns:w16se="http://schemas.microsoft.com/office/word/2015/wordml/symex" xmlns:wpg="http://schemas.microsoft.com/office/word/2010/wordprocessingGroup" xmlns:wpi="http://schemas.microsoft.com/office/word/2010/wordprocessingInk" xmlns:wne="http://schemas.microsoft.com/office/word/2006/wordml" xmlns:wps="http://schemas.microsoft.com/office/word/2010/wordprocessingShape" mc:Ignorable="w14 w15 w16se w16cid w16 w16cex w16sdtdh w16sdtfl w16du wp14">
   <w:body>
     <w:p>
       <w:pPr>
@@ -2276,7 +2276,25 @@
                 <w:sz w:val="20"/>
                 <w:szCs w:val="20"/>
               </w:rPr>
-              <w:t xml:space="preserve">X = k) ou P(X </w:t>
+              <w:t xml:space="preserve">X = k) ou </w:t>
+            </w:r>
+            <w:proofErr w:type="gramStart"/>
+            <w:r>
+              <w:rPr>
+                <w:color w:val="0070C0"/>
+                <w:sz w:val="20"/>
+                <w:szCs w:val="20"/>
+              </w:rPr>
+              <w:t>P(</w:t>
+            </w:r>
+            <w:proofErr w:type="gramEnd"/>
+            <w:r>
+              <w:rPr>
+                <w:color w:val="0070C0"/>
+                <w:sz w:val="20"/>
+                <w:szCs w:val="20"/>
+              </w:rPr>
+              <w:t xml:space="preserve">X </w:t>
             </w:r>
             <w:r>
               <w:rPr>
@@ -2351,7 +2369,25 @@
                 <w:sz w:val="20"/>
                 <w:szCs w:val="20"/>
               </w:rPr>
-              <w:t xml:space="preserve"> I ) est inf</w:t>
+              <w:t xml:space="preserve"> </w:t>
+            </w:r>
+            <w:proofErr w:type="gramStart"/>
+            <w:r>
+              <w:rPr>
+                <w:color w:val="0070C0"/>
+                <w:sz w:val="20"/>
+                <w:szCs w:val="20"/>
+              </w:rPr>
+              <w:t>I )</w:t>
+            </w:r>
+            <w:proofErr w:type="gramEnd"/>
+            <w:r>
+              <w:rPr>
+                <w:color w:val="0070C0"/>
+                <w:sz w:val="20"/>
+                <w:szCs w:val="20"/>
+              </w:rPr>
+              <w:t xml:space="preserve"> est inf</w:t>
             </w:r>
             <w:r>
               <w:rPr>
@@ -5714,6 +5750,7 @@
               <w:t>], la fonction F définie sur [</w:t>
             </w:r>
             <w:proofErr w:type="spellStart"/>
+            <w:proofErr w:type="gramStart"/>
             <w:r>
               <w:rPr>
                 <w:color w:val="0070C0"/>
@@ -5723,6 +5760,7 @@
               <w:t>a,b</w:t>
             </w:r>
             <w:proofErr w:type="spellEnd"/>
+            <w:proofErr w:type="gramEnd"/>
             <w:r>
               <w:rPr>
                 <w:color w:val="0070C0"/>
@@ -5845,6 +5883,7 @@
               <w:t xml:space="preserve"> est dérivable sur [</w:t>
             </w:r>
             <w:proofErr w:type="spellStart"/>
+            <w:proofErr w:type="gramStart"/>
             <w:r>
               <w:rPr>
                 <w:color w:val="0070C0"/>
@@ -5854,6 +5893,7 @@
               <w:t>a,b</w:t>
             </w:r>
             <w:proofErr w:type="spellEnd"/>
+            <w:proofErr w:type="gramEnd"/>
             <w:r>
               <w:rPr>
                 <w:color w:val="0070C0"/>
@@ -5883,6 +5923,7 @@
                 <w:sz w:val="20"/>
                 <w:szCs w:val="20"/>
               </w:rPr>
+              <w:lastRenderedPageBreak/>
               <w:t xml:space="preserve">Calcul d’intégrales à l’aide de primitives : si F est une primitive de ƒ, alors </w:t>
             </w:r>
             <m:oMath>
@@ -6005,6 +6046,7 @@
                 <w:sz w:val="20"/>
                 <w:szCs w:val="20"/>
               </w:rPr>
+              <w:lastRenderedPageBreak/>
               <w:t>Capacités attendues</w:t>
             </w:r>
           </w:p>
@@ -6053,22 +6095,6 @@
               </w:rPr>
               <w:t xml:space="preserve">Calculer une intégrale, une valeur moyenne. </w:t>
             </w:r>
-            <w:r>
-              <w:rPr>
-                <w:color w:val="0070C0"/>
-                <w:sz w:val="20"/>
-                <w:szCs w:val="20"/>
-              </w:rPr>
-              <w:sym w:font="Symbol" w:char="F02D"/>
-            </w:r>
-            <w:r>
-              <w:rPr>
-                <w:color w:val="0070C0"/>
-                <w:sz w:val="20"/>
-                <w:szCs w:val="20"/>
-              </w:rPr>
-              <w:t xml:space="preserve"> Calculer l’aire sous une courbe ou entre deux courbes. </w:t>
-            </w:r>
           </w:p>
           <w:p>
             <w:pPr>
@@ -6090,6 +6116,29 @@
                 <w:sz w:val="20"/>
                 <w:szCs w:val="20"/>
               </w:rPr>
+              <w:t xml:space="preserve">Calculer l’aire sous une courbe ou entre deux courbes. </w:t>
+            </w:r>
+          </w:p>
+          <w:p>
+            <w:pPr>
+              <w:pStyle w:val="Paragraphedeliste"/>
+              <w:numPr>
+                <w:ilvl w:val="0"/>
+                <w:numId w:val="1"/>
+              </w:numPr>
+              <w:ind w:left="242" w:hanging="142"/>
+              <w:rPr>
+                <w:color w:val="0070C0"/>
+                <w:sz w:val="20"/>
+                <w:szCs w:val="20"/>
+              </w:rPr>
+            </w:pPr>
+            <w:r>
+              <w:rPr>
+                <w:color w:val="0070C0"/>
+                <w:sz w:val="20"/>
+                <w:szCs w:val="20"/>
+              </w:rPr>
               <w:t>Interpréter une intégrale, une valeur moyenne dans un contexte issu d’une autre discipline.</w:t>
             </w:r>
           </w:p>
@@ -7184,6 +7233,7 @@
                 <w:sz w:val="20"/>
                 <w:szCs w:val="20"/>
               </w:rPr>
+              <w:lastRenderedPageBreak/>
               <w:t>Capacités attendues</w:t>
             </w:r>
           </w:p>
@@ -7382,7 +7432,7 @@
 </file>
 
 <file path=word/numbering.xml><?xml version="1.0" encoding="utf-8"?>
-<w:numbering xmlns:wpc="http://schemas.microsoft.com/office/word/2010/wordprocessingCanvas" xmlns:cx="http://schemas.microsoft.com/office/drawing/2014/chartex" xmlns:cx1="http://schemas.microsoft.com/office/drawing/2015/9/8/chartex" xmlns:cx2="http://schemas.microsoft.com/office/drawing/2015/10/21/chartex" xmlns:cx3="http://schemas.microsoft.com/office/drawing/2016/5/9/chartex" xmlns:cx4="http://schemas.microsoft.com/office/drawing/2016/5/10/chartex" xmlns:cx5="http://schemas.microsoft.com/office/drawing/2016/5/11/chartex" xmlns:cx6="http://schemas.microsoft.com/office/drawing/2016/5/12/chartex" xmlns:cx7="http://schemas.microsoft.com/office/drawing/2016/5/13/chartex" xmlns:cx8="http://schemas.microsoft.com/office/drawing/2016/5/14/chartex" xmlns:mc="http://schemas.openxmlformats.org/markup-compatibility/2006" xmlns:aink="http://schemas.microsoft.com/office/drawing/2016/ink" xmlns:am3d="http://schemas.microsoft.com/office/drawing/2017/model3d" xmlns:o="urn:schemas-microsoft-com:office:office" xmlns:oel="http://schemas.microsoft.com/office/2019/extlst" xmlns:r="http://schemas.openxmlformats.org/officeDocument/2006/relationships" xmlns:m="http://schemas.openxmlformats.org/officeDocument/2006/math" xmlns:v="urn:schemas-microsoft-com:vml" xmlns:wp14="http://schemas.microsoft.com/office/word/2010/wordprocessingDrawing" xmlns:wp="http://schemas.openxmlformats.org/drawingml/2006/wordprocessingDrawing" xmlns:w10="urn:schemas-microsoft-com:office:word" xmlns:w="http://schemas.openxmlformats.org/wordprocessingml/2006/main" xmlns:w14="http://schemas.microsoft.com/office/word/2010/wordml" xmlns:w15="http://schemas.microsoft.com/office/word/2012/wordml" xmlns:w16cex="http://schemas.microsoft.com/office/word/2018/wordml/cex" xmlns:w16cid="http://schemas.microsoft.com/office/word/2016/wordml/cid" xmlns:w16="http://schemas.microsoft.com/office/word/2018/wordml" xmlns:w16du="http://schemas.microsoft.com/office/word/2023/wordml/word16du" xmlns:w16sdtdh="http://schemas.microsoft.com/office/word/2020/wordml/sdtdatahash" xmlns:w16se="http://schemas.microsoft.com/office/word/2015/wordml/symex" xmlns:wpg="http://schemas.microsoft.com/office/word/2010/wordprocessingGroup" xmlns:wpi="http://schemas.microsoft.com/office/word/2010/wordprocessingInk" xmlns:wne="http://schemas.microsoft.com/office/word/2006/wordml" xmlns:wps="http://schemas.microsoft.com/office/word/2010/wordprocessingShape" mc:Ignorable="w14 w15 w16se w16cid w16 w16cex w16sdtdh w16du wp14">
+<w:numbering xmlns:wpc="http://schemas.microsoft.com/office/word/2010/wordprocessingCanvas" xmlns:cx="http://schemas.microsoft.com/office/drawing/2014/chartex" xmlns:cx1="http://schemas.microsoft.com/office/drawing/2015/9/8/chartex" xmlns:cx2="http://schemas.microsoft.com/office/drawing/2015/10/21/chartex" xmlns:cx3="http://schemas.microsoft.com/office/drawing/2016/5/9/chartex" xmlns:cx4="http://schemas.microsoft.com/office/drawing/2016/5/10/chartex" xmlns:cx5="http://schemas.microsoft.com/office/drawing/2016/5/11/chartex" xmlns:cx6="http://schemas.microsoft.com/office/drawing/2016/5/12/chartex" xmlns:cx7="http://schemas.microsoft.com/office/drawing/2016/5/13/chartex" xmlns:cx8="http://schemas.microsoft.com/office/drawing/2016/5/14/chartex" xmlns:mc="http://schemas.openxmlformats.org/markup-compatibility/2006" xmlns:aink="http://schemas.microsoft.com/office/drawing/2016/ink" xmlns:am3d="http://schemas.microsoft.com/office/drawing/2017/model3d" xmlns:o="urn:schemas-microsoft-com:office:office" xmlns:oel="http://schemas.microsoft.com/office/2019/extlst" xmlns:r="http://schemas.openxmlformats.org/officeDocument/2006/relationships" xmlns:m="http://schemas.openxmlformats.org/officeDocument/2006/math" xmlns:v="urn:schemas-microsoft-com:vml" xmlns:wp14="http://schemas.microsoft.com/office/word/2010/wordprocessingDrawing" xmlns:wp="http://schemas.openxmlformats.org/drawingml/2006/wordprocessingDrawing" xmlns:w10="urn:schemas-microsoft-com:office:word" xmlns:w="http://schemas.openxmlformats.org/wordprocessingml/2006/main" xmlns:w14="http://schemas.microsoft.com/office/word/2010/wordml" xmlns:w15="http://schemas.microsoft.com/office/word/2012/wordml" xmlns:w16cex="http://schemas.microsoft.com/office/word/2018/wordml/cex" xmlns:w16cid="http://schemas.microsoft.com/office/word/2016/wordml/cid" xmlns:w16="http://schemas.microsoft.com/office/word/2018/wordml" xmlns:w16du="http://schemas.microsoft.com/office/word/2023/wordml/word16du" xmlns:w16sdtdh="http://schemas.microsoft.com/office/word/2020/wordml/sdtdatahash" xmlns:w16sdtfl="http://schemas.microsoft.com/office/word/2024/wordml/sdtformatlock" xmlns:w16se="http://schemas.microsoft.com/office/word/2015/wordml/symex" xmlns:wpg="http://schemas.microsoft.com/office/word/2010/wordprocessingGroup" xmlns:wpi="http://schemas.microsoft.com/office/word/2010/wordprocessingInk" xmlns:wne="http://schemas.microsoft.com/office/word/2006/wordml" xmlns:wps="http://schemas.microsoft.com/office/word/2010/wordprocessingShape" mc:Ignorable="w14 w15 w16se w16cid w16 w16cex w16sdtdh w16sdtfl w16du wp14">
   <w:abstractNum w:abstractNumId="0" w15:restartNumberingAfterBreak="0">
     <w:nsid w:val="2B1E6367"/>
     <w:multiLevelType w:val="hybridMultilevel"/>
@@ -7733,7 +7783,7 @@
 </file>
 
 <file path=word/styles.xml><?xml version="1.0" encoding="utf-8"?>
-<w:styles xmlns:mc="http://schemas.openxmlformats.org/markup-compatibility/2006" xmlns:r="http://schemas.openxmlformats.org/officeDocument/2006/relationships" xmlns:w="http://schemas.openxmlformats.org/wordprocessingml/2006/main" xmlns:w14="http://schemas.microsoft.com/office/word/2010/wordml" xmlns:w15="http://schemas.microsoft.com/office/word/2012/wordml" xmlns:w16cex="http://schemas.microsoft.com/office/word/2018/wordml/cex" xmlns:w16cid="http://schemas.microsoft.com/office/word/2016/wordml/cid" xmlns:w16="http://schemas.microsoft.com/office/word/2018/wordml" xmlns:w16du="http://schemas.microsoft.com/office/word/2023/wordml/word16du" xmlns:w16sdtdh="http://schemas.microsoft.com/office/word/2020/wordml/sdtdatahash" xmlns:w16se="http://schemas.microsoft.com/office/word/2015/wordml/symex" mc:Ignorable="w14 w15 w16se w16cid w16 w16cex w16sdtdh w16du">
+<w:styles xmlns:mc="http://schemas.openxmlformats.org/markup-compatibility/2006" xmlns:r="http://schemas.openxmlformats.org/officeDocument/2006/relationships" xmlns:w="http://schemas.openxmlformats.org/wordprocessingml/2006/main" xmlns:w14="http://schemas.microsoft.com/office/word/2010/wordml" xmlns:w15="http://schemas.microsoft.com/office/word/2012/wordml" xmlns:w16cex="http://schemas.microsoft.com/office/word/2018/wordml/cex" xmlns:w16cid="http://schemas.microsoft.com/office/word/2016/wordml/cid" xmlns:w16="http://schemas.microsoft.com/office/word/2018/wordml" xmlns:w16du="http://schemas.microsoft.com/office/word/2023/wordml/word16du" xmlns:w16sdtdh="http://schemas.microsoft.com/office/word/2020/wordml/sdtdatahash" xmlns:w16sdtfl="http://schemas.microsoft.com/office/word/2024/wordml/sdtformatlock" xmlns:w16se="http://schemas.microsoft.com/office/word/2015/wordml/symex" mc:Ignorable="w14 w15 w16se w16cid w16 w16cex w16sdtdh w16sdtfl w16du">
   <w:docDefaults>
     <w:rPrDefault>
       <w:rPr>

</xml_diff>